<commit_message>
Stylization and Responsiveness Update
Nearly finished the "home" section. Corrected Responsiveness with Flex on Nav and Sections. Removed obsolete "background" class and attached elements. Added previewer and set up to function as links to "gallery" section.
Settled on a color palette, not final.
</commit_message>
<xml_diff>
--- a/Works Cited.docx
+++ b/Works Cited.docx
@@ -9,9 +9,13 @@
     </w:p>
     <w:p/>
     <w:p>
-      <w:r>
-        <w:t xml:space="preserve">1. </w:t>
-      </w:r>
+      <w:pPr>
+        <w:pStyle w:val="ListParagraph"/>
+        <w:numPr>
+          <w:ilvl w:val="0"/>
+          <w:numId w:val="1"/>
+        </w:numPr>
+      </w:pPr>
       <w:proofErr w:type="spellStart"/>
       <w:r>
         <w:t>Ausgang</w:t>
@@ -39,25 +43,30 @@
       <w:r>
         <w:t>, 2021,</w:t>
       </w:r>
-    </w:p>
-    <w:p>
-      <w:r>
-        <w:t xml:space="preserve">    https://ausgangart.com/Ausgangart2019/wp-content/uploads/2022/05/The-Origins-of-Life.jpg, Accessed 26 </w:t>
-      </w:r>
-      <w:proofErr w:type="gramStart"/>
-      <w:r>
-        <w:t>Jan,</w:t>
-      </w:r>
-      <w:proofErr w:type="gramEnd"/>
-      <w:r>
-        <w:t xml:space="preserve"> 2023.</w:t>
+      <w:r>
+        <w:t xml:space="preserve"> </w:t>
+      </w:r>
+      <w:hyperlink r:id="rId5" w:history="1">
+        <w:r>
+          <w:rPr>
+            <w:rStyle w:val="Hyperlink"/>
+          </w:rPr>
+          <w:t>https://ausgangart.com/Ausgangart2019/wp-content/uploads/2022/05/The-Origins-of-Life.jpg</w:t>
+        </w:r>
+      </w:hyperlink>
+      <w:r>
+        <w:t>, Accessed 26 Jan, 2023.</w:t>
       </w:r>
     </w:p>
     <w:p/>
     <w:p>
-      <w:r>
-        <w:t xml:space="preserve">2. </w:t>
-      </w:r>
+      <w:pPr>
+        <w:pStyle w:val="ListParagraph"/>
+        <w:numPr>
+          <w:ilvl w:val="0"/>
+          <w:numId w:val="1"/>
+        </w:numPr>
+      </w:pPr>
       <w:proofErr w:type="spellStart"/>
       <w:r>
         <w:t>Ausgang</w:t>
@@ -92,30 +101,38 @@
       <w:r>
         <w:t>, 2021,</w:t>
       </w:r>
-    </w:p>
-    <w:p>
-      <w:r>
-        <w:t xml:space="preserve">    https://ausgangart.com/Ausgangart2019/wp-content/uploads/2022/05/Little-Prince.jpg, </w:t>
+      <w:r>
+        <w:t xml:space="preserve"> </w:t>
+      </w:r>
+      <w:hyperlink r:id="rId6" w:history="1">
+        <w:r>
+          <w:rPr>
+            <w:rStyle w:val="Hyperlink"/>
+          </w:rPr>
+          <w:t>https://ausgangart.com/Ausgangart2019/wp-content/uploads/2022/05/Little-Prince.jpg</w:t>
+        </w:r>
+      </w:hyperlink>
+      <w:r>
+        <w:t xml:space="preserve">, </w:t>
       </w:r>
       <w:r>
         <w:t>Accessed</w:t>
       </w:r>
       <w:r>
-        <w:t xml:space="preserve"> 26 </w:t>
-      </w:r>
-      <w:proofErr w:type="gramStart"/>
-      <w:r>
-        <w:t>Jan,</w:t>
-      </w:r>
-      <w:proofErr w:type="gramEnd"/>
-      <w:r>
-        <w:t xml:space="preserve"> 2023.</w:t>
+        <w:t xml:space="preserve"> 26 Jan, 2023.</w:t>
       </w:r>
     </w:p>
     <w:p/>
     <w:p>
-      <w:r>
-        <w:t xml:space="preserve">3. Andrews, </w:t>
+      <w:pPr>
+        <w:pStyle w:val="ListParagraph"/>
+        <w:numPr>
+          <w:ilvl w:val="0"/>
+          <w:numId w:val="1"/>
+        </w:numPr>
+      </w:pPr>
+      <w:r>
+        <w:t xml:space="preserve">Andrews, </w:t>
       </w:r>
       <w:proofErr w:type="spellStart"/>
       <w:r>
@@ -135,30 +152,38 @@
       <w:r>
         <w:t>, 2022,</w:t>
       </w:r>
-    </w:p>
-    <w:p>
-      <w:r>
-        <w:t xml:space="preserve">    https://images.squarespace-cdn.com/content/v1/5977fb93d7bdcee0e2b55aef/1669598722298-X2NZ2KNZV73FXJ33DUUU/CommunityZoo36x48_2022.jpg?format=500w, </w:t>
+      <w:r>
+        <w:t xml:space="preserve"> </w:t>
+      </w:r>
+      <w:hyperlink r:id="rId7" w:history="1">
+        <w:r>
+          <w:rPr>
+            <w:rStyle w:val="Hyperlink"/>
+          </w:rPr>
+          <w:t>https://images.squarespace-cdn.com/content/v1/5977fb93d7bdcee0e2b55aef/1669598722298-X2NZ2KNZV73FXJ33DUUU/CommunityZoo36x48_2022.jpg?format=500w</w:t>
+        </w:r>
+      </w:hyperlink>
+      <w:r>
+        <w:t xml:space="preserve">, </w:t>
       </w:r>
       <w:r>
         <w:t>Accessed</w:t>
       </w:r>
       <w:r>
-        <w:t xml:space="preserve"> 26 </w:t>
-      </w:r>
-      <w:proofErr w:type="gramStart"/>
-      <w:r>
-        <w:t>Jan,</w:t>
-      </w:r>
-      <w:proofErr w:type="gramEnd"/>
-      <w:r>
-        <w:t xml:space="preserve"> 2023.</w:t>
+        <w:t xml:space="preserve"> 26 Jan, 2023.</w:t>
       </w:r>
     </w:p>
     <w:p/>
     <w:p>
-      <w:r>
-        <w:t xml:space="preserve">4. Andrews, </w:t>
+      <w:pPr>
+        <w:pStyle w:val="ListParagraph"/>
+        <w:numPr>
+          <w:ilvl w:val="0"/>
+          <w:numId w:val="1"/>
+        </w:numPr>
+      </w:pPr>
+      <w:r>
+        <w:t xml:space="preserve">Andrews, </w:t>
       </w:r>
       <w:proofErr w:type="spellStart"/>
       <w:r>
@@ -178,30 +203,41 @@
       <w:r>
         <w:t>, 2022,</w:t>
       </w:r>
-    </w:p>
-    <w:p>
-      <w:r>
-        <w:t xml:space="preserve">    https://images.squarespace-cdn.com/content/v1/5977fb93d7bdcee0e2b55aef/1669598723999-CSZHAYBJ6TBCMOGCRK4A/Rattler16x20_2022.jpg?format=750w, </w:t>
+      <w:r>
+        <w:t xml:space="preserve"> </w:t>
+      </w:r>
+      <w:hyperlink r:id="rId8" w:history="1">
+        <w:r>
+          <w:rPr>
+            <w:rStyle w:val="Hyperlink"/>
+          </w:rPr>
+          <w:t>https://images.squarespace-cdn.com/content/v1/5977fb93d7bdcee0e2b55aef/1669598723999-CSZHAYBJ6TBCMOGCRK4A/Rattler16x20_2022.jpg?format=750w</w:t>
+        </w:r>
+      </w:hyperlink>
+      <w:r>
+        <w:t xml:space="preserve">, </w:t>
       </w:r>
       <w:r>
         <w:t>Accessed</w:t>
       </w:r>
       <w:r>
-        <w:t xml:space="preserve"> 26 </w:t>
-      </w:r>
-      <w:proofErr w:type="gramStart"/>
-      <w:r>
-        <w:t>Jan,</w:t>
-      </w:r>
-      <w:proofErr w:type="gramEnd"/>
-      <w:r>
-        <w:t xml:space="preserve"> 2023.</w:t>
+        <w:t xml:space="preserve"> 26 Jan, 2023.</w:t>
       </w:r>
     </w:p>
     <w:p/>
     <w:p>
-      <w:r>
-        <w:t xml:space="preserve">5. McPherson, Tara. "Magnetic Destroyer" </w:t>
+      <w:pPr>
+        <w:pStyle w:val="ListParagraph"/>
+        <w:numPr>
+          <w:ilvl w:val="0"/>
+          <w:numId w:val="1"/>
+        </w:numPr>
+      </w:pPr>
+      <w:r>
+        <w:t>M</w:t>
+      </w:r>
+      <w:r>
+        <w:t xml:space="preserve">cPherson, Tara. "Magnetic Destroyer" </w:t>
       </w:r>
       <w:proofErr w:type="spellStart"/>
       <w:r>
@@ -215,30 +251,38 @@
       <w:r>
         <w:t>, 2015,</w:t>
       </w:r>
-    </w:p>
-    <w:p>
-      <w:r>
-        <w:t xml:space="preserve">    https://format.creatorcdn.com/3e544d36-18ca-4539-825b-302cce8a47a3/0/0/0/0,0,749,1000,400,1000/0-0-0/2f4fcd81-576b-4b91-bcbc-76a6075c1ac6/1/1/mcpherson_Magnetic_Destroyer.jpg?fjkss=exp=1990403963~hmac=9c19f4acfd7eb0809b249326e45b7950e20b4d9b42428ed590e872b6f10c339d&amp;400, </w:t>
+      <w:r>
+        <w:t xml:space="preserve"> </w:t>
+      </w:r>
+      <w:hyperlink r:id="rId9" w:history="1">
+        <w:r>
+          <w:rPr>
+            <w:rStyle w:val="Hyperlink"/>
+          </w:rPr>
+          <w:t>https://format.creatorcdn.com/3e544d36-18ca-4539-825b-302cce8a47a3/0/0/0/0,0,749,1000,400,1000/0-0-0/2f4fcd81-576b-4b91-bcbc-76a6075c1ac6/1/1/mcpherson_Magnetic_Destroyer.jpg?fjkss=exp=1990403963~hmac=9c19f4acfd7eb0809b249326e45b7950e20b4d9b42428ed590e872b6f10c339d&amp;400</w:t>
+        </w:r>
+      </w:hyperlink>
+      <w:r>
+        <w:t xml:space="preserve">, </w:t>
       </w:r>
       <w:r>
         <w:t>Accessed</w:t>
       </w:r>
       <w:r>
-        <w:t xml:space="preserve"> 26 </w:t>
-      </w:r>
-      <w:proofErr w:type="gramStart"/>
-      <w:r>
-        <w:t>Jan,</w:t>
-      </w:r>
-      <w:proofErr w:type="gramEnd"/>
-      <w:r>
-        <w:t xml:space="preserve"> 2023.</w:t>
+        <w:t xml:space="preserve"> 26 Jan, 2023.</w:t>
       </w:r>
     </w:p>
     <w:p/>
     <w:p>
-      <w:r>
-        <w:t xml:space="preserve">6.  McPherson, Tara. "Bloom" </w:t>
+      <w:pPr>
+        <w:pStyle w:val="ListParagraph"/>
+        <w:numPr>
+          <w:ilvl w:val="0"/>
+          <w:numId w:val="1"/>
+        </w:numPr>
+      </w:pPr>
+      <w:r>
+        <w:t xml:space="preserve">McPherson, Tara. "Bloom" </w:t>
       </w:r>
       <w:proofErr w:type="spellStart"/>
       <w:r>
@@ -252,16 +296,62 @@
       <w:r>
         <w:t xml:space="preserve">, 2018, </w:t>
       </w:r>
-    </w:p>
-    <w:p>
-      <w:r>
-        <w:t xml:space="preserve">     https://format.creatorcdn.com/3e544d36-18ca-4539-825b-302cce8a47a3/0/0/0/0,0,748,1000,550,1000/0-0-0/d26248d9-e2e2-460e-93b2-695262c196d8/1/1/MCPHERSON_Bloom_24_tall_300.jpg?fjkss=exp=1990403963~hmac=f1e3024d5b9705b84bf5451d69131bbfcfbe610772a4ddb3246646a1956a09ac&amp;550, </w:t>
+      <w:hyperlink r:id="rId10" w:history="1">
+        <w:r>
+          <w:rPr>
+            <w:rStyle w:val="Hyperlink"/>
+          </w:rPr>
+          <w:t>https://format.creatorcdn.com/3e544d36-18ca-4539-825b-302cce8a47a3/0/0/0/0,0,748,1000,550,1000/0-0-0/d26248d9-e2e2-460e-93b2-695262c196d8/1/1/MCPHERSON_Bloom_24_tall_300.jpg?fjkss=exp=1990403963~hmac=f1e3024d5b9705b84bf5451d69131bbfcfbe610772a4ddb3246646a1956a09ac&amp;550</w:t>
+        </w:r>
+      </w:hyperlink>
+      <w:r>
+        <w:t xml:space="preserve">, </w:t>
       </w:r>
       <w:r>
         <w:t>Accessed</w:t>
       </w:r>
       <w:r>
-        <w:t xml:space="preserve"> 26 </w:t>
+        <w:t xml:space="preserve"> 26 Jan, 2023.</w:t>
+      </w:r>
+    </w:p>
+    <w:p>
+      <w:pPr>
+        <w:pStyle w:val="ListParagraph"/>
+      </w:pPr>
+    </w:p>
+    <w:p>
+      <w:pPr>
+        <w:pStyle w:val="ListParagraph"/>
+        <w:numPr>
+          <w:ilvl w:val="0"/>
+          <w:numId w:val="1"/>
+        </w:numPr>
+      </w:pPr>
+      <w:r>
+        <w:t xml:space="preserve">Jean, James. “Descendent V” </w:t>
+      </w:r>
+      <w:proofErr w:type="spellStart"/>
+      <w:r>
+        <w:rPr>
+          <w:i/>
+          <w:iCs/>
+        </w:rPr>
+        <w:t>JamesJean</w:t>
+      </w:r>
+      <w:proofErr w:type="spellEnd"/>
+      <w:r>
+        <w:t xml:space="preserve">, 2022, </w:t>
+      </w:r>
+      <w:hyperlink r:id="rId11" w:history="1">
+        <w:r>
+          <w:rPr>
+            <w:rStyle w:val="Hyperlink"/>
+          </w:rPr>
+          <w:t>http://www.jamesjean.com/2022-1/b5ewaodg8qdbr0zuf6zze83poxreyf</w:t>
+        </w:r>
+      </w:hyperlink>
+      <w:r>
+        <w:t xml:space="preserve">, Accessed 29 </w:t>
       </w:r>
       <w:proofErr w:type="gramStart"/>
       <w:r>
@@ -271,6 +361,250 @@
       <w:r>
         <w:t xml:space="preserve"> 2023.</w:t>
       </w:r>
+    </w:p>
+    <w:p>
+      <w:pPr>
+        <w:pStyle w:val="ListParagraph"/>
+      </w:pPr>
+    </w:p>
+    <w:p>
+      <w:pPr>
+        <w:pStyle w:val="ListParagraph"/>
+        <w:numPr>
+          <w:ilvl w:val="0"/>
+          <w:numId w:val="1"/>
+        </w:numPr>
+      </w:pPr>
+      <w:r>
+        <w:t xml:space="preserve">Jean, James. “Bouquet II” </w:t>
+      </w:r>
+      <w:proofErr w:type="spellStart"/>
+      <w:r>
+        <w:rPr>
+          <w:i/>
+          <w:iCs/>
+        </w:rPr>
+        <w:t>JamesJean</w:t>
+      </w:r>
+      <w:proofErr w:type="spellEnd"/>
+      <w:r>
+        <w:t xml:space="preserve">, 2022, </w:t>
+      </w:r>
+      <w:hyperlink r:id="rId12" w:history="1">
+        <w:r>
+          <w:rPr>
+            <w:rStyle w:val="Hyperlink"/>
+          </w:rPr>
+          <w:t>http://www.jamesjean.com/2022-1/qyyvd6l32gw32sh7dbz3ny1tx9eh7</w:t>
+        </w:r>
+        <w:r>
+          <w:rPr>
+            <w:rStyle w:val="Hyperlink"/>
+          </w:rPr>
+          <w:t>g</w:t>
+        </w:r>
+      </w:hyperlink>
+      <w:r>
+        <w:t xml:space="preserve">, Accessed 29 </w:t>
+      </w:r>
+      <w:proofErr w:type="gramStart"/>
+      <w:r>
+        <w:t>Jan,</w:t>
+      </w:r>
+      <w:proofErr w:type="gramEnd"/>
+      <w:r>
+        <w:t xml:space="preserve"> 2023.</w:t>
+      </w:r>
+    </w:p>
+    <w:p>
+      <w:pPr>
+        <w:pStyle w:val="ListParagraph"/>
+      </w:pPr>
+    </w:p>
+    <w:p>
+      <w:pPr>
+        <w:pStyle w:val="ListParagraph"/>
+        <w:numPr>
+          <w:ilvl w:val="0"/>
+          <w:numId w:val="1"/>
+        </w:numPr>
+      </w:pPr>
+      <w:r>
+        <w:t xml:space="preserve">Jean, James. “Lotus War Day” </w:t>
+      </w:r>
+      <w:proofErr w:type="spellStart"/>
+      <w:r>
+        <w:rPr>
+          <w:i/>
+          <w:iCs/>
+        </w:rPr>
+        <w:t>JamesJean</w:t>
+      </w:r>
+      <w:proofErr w:type="spellEnd"/>
+      <w:r>
+        <w:t xml:space="preserve">, 2011, </w:t>
+      </w:r>
+      <w:hyperlink r:id="rId13" w:history="1">
+        <w:r>
+          <w:rPr>
+            <w:rStyle w:val="Hyperlink"/>
+          </w:rPr>
+          <w:t>http://www.jamesjean.com/work2011/t46fsa0bmuhglvarqnefnl1imireld</w:t>
+        </w:r>
+      </w:hyperlink>
+      <w:r>
+        <w:t>, Accessed 29 January 2023.</w:t>
+      </w:r>
+    </w:p>
+    <w:p>
+      <w:pPr>
+        <w:pStyle w:val="ListParagraph"/>
+      </w:pPr>
+    </w:p>
+    <w:p>
+      <w:pPr>
+        <w:pStyle w:val="ListParagraph"/>
+        <w:numPr>
+          <w:ilvl w:val="0"/>
+          <w:numId w:val="1"/>
+        </w:numPr>
+      </w:pPr>
+      <w:r>
+        <w:t>Fabia, Natalia. “</w:t>
+      </w:r>
+      <w:r>
+        <w:t xml:space="preserve">Biala </w:t>
+      </w:r>
+      <w:proofErr w:type="spellStart"/>
+      <w:r>
+        <w:t>Koza</w:t>
+      </w:r>
+      <w:proofErr w:type="spellEnd"/>
+      <w:r>
+        <w:t xml:space="preserve">” </w:t>
+      </w:r>
+      <w:proofErr w:type="spellStart"/>
+      <w:r>
+        <w:rPr>
+          <w:i/>
+          <w:iCs/>
+        </w:rPr>
+        <w:t>NataliaFabia</w:t>
+      </w:r>
+      <w:proofErr w:type="spellEnd"/>
+      <w:r>
+        <w:t xml:space="preserve">, 2019, </w:t>
+      </w:r>
+      <w:hyperlink r:id="rId14" w:history="1">
+        <w:r>
+          <w:rPr>
+            <w:rStyle w:val="Hyperlink"/>
+          </w:rPr>
+          <w:t>https://www.nataliafabia.com/paintings/biaa-koza</w:t>
+        </w:r>
+      </w:hyperlink>
+      <w:r>
+        <w:t>, Accessed 29 January 2023.</w:t>
+      </w:r>
+    </w:p>
+    <w:p>
+      <w:pPr>
+        <w:pStyle w:val="ListParagraph"/>
+      </w:pPr>
+    </w:p>
+    <w:p>
+      <w:pPr>
+        <w:pStyle w:val="ListParagraph"/>
+        <w:numPr>
+          <w:ilvl w:val="0"/>
+          <w:numId w:val="1"/>
+        </w:numPr>
+      </w:pPr>
+      <w:r>
+        <w:t xml:space="preserve">Fabia, Natalia. “Ravenous” </w:t>
+      </w:r>
+      <w:proofErr w:type="spellStart"/>
+      <w:r>
+        <w:rPr>
+          <w:i/>
+          <w:iCs/>
+        </w:rPr>
+        <w:t>NataliaFabia</w:t>
+      </w:r>
+      <w:proofErr w:type="spellEnd"/>
+      <w:r>
+        <w:t>,</w:t>
+      </w:r>
+      <w:r>
+        <w:t xml:space="preserve"> 2016, </w:t>
+      </w:r>
+      <w:hyperlink r:id="rId15" w:history="1">
+        <w:r>
+          <w:rPr>
+            <w:rStyle w:val="Hyperlink"/>
+          </w:rPr>
+          <w:t>https://www.nataliafabia.com/paintings/2016/11/29/ravenous</w:t>
+        </w:r>
+      </w:hyperlink>
+      <w:r>
+        <w:t>, Accessed 29 January 2023.</w:t>
+      </w:r>
+    </w:p>
+    <w:p>
+      <w:pPr>
+        <w:pStyle w:val="ListParagraph"/>
+      </w:pPr>
+    </w:p>
+    <w:p>
+      <w:pPr>
+        <w:pStyle w:val="ListParagraph"/>
+        <w:numPr>
+          <w:ilvl w:val="0"/>
+          <w:numId w:val="1"/>
+        </w:numPr>
+      </w:pPr>
+      <w:r>
+        <w:t>Fabia, Natalia. “</w:t>
+      </w:r>
+      <w:r>
+        <w:t>Rainbow Mamas</w:t>
+      </w:r>
+      <w:r>
+        <w:t xml:space="preserve">” </w:t>
+      </w:r>
+      <w:proofErr w:type="spellStart"/>
+      <w:r>
+        <w:rPr>
+          <w:i/>
+          <w:iCs/>
+        </w:rPr>
+        <w:t>NataliaFabia</w:t>
+      </w:r>
+      <w:proofErr w:type="spellEnd"/>
+      <w:r>
+        <w:t xml:space="preserve">, 2016, </w:t>
+      </w:r>
+      <w:hyperlink r:id="rId16" w:history="1">
+        <w:r>
+          <w:rPr>
+            <w:rStyle w:val="Hyperlink"/>
+          </w:rPr>
+          <w:t>https://www.nataliafabia.com/paintings/2017/3/3/rainbow-mamas</w:t>
+        </w:r>
+      </w:hyperlink>
+      <w:r>
+        <w:t>, Accessed 29 January 2023.</w:t>
+      </w:r>
+    </w:p>
+    <w:p>
+      <w:pPr>
+        <w:pStyle w:val="ListParagraph"/>
+      </w:pPr>
+    </w:p>
+    <w:p>
+      <w:pPr>
+        <w:pStyle w:val="ListParagraph"/>
+      </w:pPr>
     </w:p>
     <w:p/>
     <w:p/>
@@ -282,6 +616,103 @@
     </w:sectPr>
   </w:body>
 </w:document>
+</file>
+
+<file path=word/numbering.xml><?xml version="1.0" encoding="utf-8"?>
+<w:numbering xmlns:wpc="http://schemas.microsoft.com/office/word/2010/wordprocessingCanvas" xmlns:cx="http://schemas.microsoft.com/office/drawing/2014/chartex" xmlns:cx1="http://schemas.microsoft.com/office/drawing/2015/9/8/chartex" xmlns:cx2="http://schemas.microsoft.com/office/drawing/2015/10/21/chartex" xmlns:cx3="http://schemas.microsoft.com/office/drawing/2016/5/9/chartex" xmlns:cx4="http://schemas.microsoft.com/office/drawing/2016/5/10/chartex" xmlns:cx5="http://schemas.microsoft.com/office/drawing/2016/5/11/chartex" xmlns:cx6="http://schemas.microsoft.com/office/drawing/2016/5/12/chartex" xmlns:cx7="http://schemas.microsoft.com/office/drawing/2016/5/13/chartex" xmlns:cx8="http://schemas.microsoft.com/office/drawing/2016/5/14/chartex" xmlns:mc="http://schemas.openxmlformats.org/markup-compatibility/2006" xmlns:aink="http://schemas.microsoft.com/office/drawing/2016/ink" xmlns:am3d="http://schemas.microsoft.com/office/drawing/2017/model3d" xmlns:o="urn:schemas-microsoft-com:office:office" xmlns:oel="http://schemas.microsoft.com/office/2019/extlst" xmlns:r="http://schemas.openxmlformats.org/officeDocument/2006/relationships" xmlns:m="http://schemas.openxmlformats.org/officeDocument/2006/math" xmlns:v="urn:schemas-microsoft-com:vml" xmlns:wp14="http://schemas.microsoft.com/office/word/2010/wordprocessingDrawing" xmlns:wp="http://schemas.openxmlformats.org/drawingml/2006/wordprocessingDrawing" xmlns:w10="urn:schemas-microsoft-com:office:word" xmlns:w="http://schemas.openxmlformats.org/wordprocessingml/2006/main" xmlns:w14="http://schemas.microsoft.com/office/word/2010/wordml" xmlns:w15="http://schemas.microsoft.com/office/word/2012/wordml" xmlns:w16cex="http://schemas.microsoft.com/office/word/2018/wordml/cex" xmlns:w16cid="http://schemas.microsoft.com/office/word/2016/wordml/cid" xmlns:w16="http://schemas.microsoft.com/office/word/2018/wordml" xmlns:w16sdtdh="http://schemas.microsoft.com/office/word/2020/wordml/sdtdatahash" xmlns:w16se="http://schemas.microsoft.com/office/word/2015/wordml/symex" xmlns:wpg="http://schemas.microsoft.com/office/word/2010/wordprocessingGroup" xmlns:wpi="http://schemas.microsoft.com/office/word/2010/wordprocessingInk" xmlns:wne="http://schemas.microsoft.com/office/word/2006/wordml" xmlns:wps="http://schemas.microsoft.com/office/word/2010/wordprocessingShape" mc:Ignorable="w14 w15 w16se w16cid w16 w16cex w16sdtdh wp14">
+  <w:abstractNum w:abstractNumId="0" w15:restartNumberingAfterBreak="0">
+    <w:nsid w:val="4A7245F6"/>
+    <w:multiLevelType w:val="hybridMultilevel"/>
+    <w:tmpl w:val="206C5770"/>
+    <w:lvl w:ilvl="0" w:tplc="0409000F">
+      <w:start w:val="1"/>
+      <w:numFmt w:val="decimal"/>
+      <w:lvlText w:val="%1."/>
+      <w:lvlJc w:val="left"/>
+      <w:pPr>
+        <w:ind w:left="720" w:hanging="360"/>
+      </w:pPr>
+      <w:rPr>
+        <w:rFonts w:hint="default"/>
+      </w:rPr>
+    </w:lvl>
+    <w:lvl w:ilvl="1" w:tplc="04090019" w:tentative="1">
+      <w:start w:val="1"/>
+      <w:numFmt w:val="lowerLetter"/>
+      <w:lvlText w:val="%2."/>
+      <w:lvlJc w:val="left"/>
+      <w:pPr>
+        <w:ind w:left="1440" w:hanging="360"/>
+      </w:pPr>
+    </w:lvl>
+    <w:lvl w:ilvl="2" w:tplc="0409001B" w:tentative="1">
+      <w:start w:val="1"/>
+      <w:numFmt w:val="lowerRoman"/>
+      <w:lvlText w:val="%3."/>
+      <w:lvlJc w:val="right"/>
+      <w:pPr>
+        <w:ind w:left="2160" w:hanging="180"/>
+      </w:pPr>
+    </w:lvl>
+    <w:lvl w:ilvl="3" w:tplc="0409000F" w:tentative="1">
+      <w:start w:val="1"/>
+      <w:numFmt w:val="decimal"/>
+      <w:lvlText w:val="%4."/>
+      <w:lvlJc w:val="left"/>
+      <w:pPr>
+        <w:ind w:left="2880" w:hanging="360"/>
+      </w:pPr>
+    </w:lvl>
+    <w:lvl w:ilvl="4" w:tplc="04090019" w:tentative="1">
+      <w:start w:val="1"/>
+      <w:numFmt w:val="lowerLetter"/>
+      <w:lvlText w:val="%5."/>
+      <w:lvlJc w:val="left"/>
+      <w:pPr>
+        <w:ind w:left="3600" w:hanging="360"/>
+      </w:pPr>
+    </w:lvl>
+    <w:lvl w:ilvl="5" w:tplc="0409001B" w:tentative="1">
+      <w:start w:val="1"/>
+      <w:numFmt w:val="lowerRoman"/>
+      <w:lvlText w:val="%6."/>
+      <w:lvlJc w:val="right"/>
+      <w:pPr>
+        <w:ind w:left="4320" w:hanging="180"/>
+      </w:pPr>
+    </w:lvl>
+    <w:lvl w:ilvl="6" w:tplc="0409000F" w:tentative="1">
+      <w:start w:val="1"/>
+      <w:numFmt w:val="decimal"/>
+      <w:lvlText w:val="%7."/>
+      <w:lvlJc w:val="left"/>
+      <w:pPr>
+        <w:ind w:left="5040" w:hanging="360"/>
+      </w:pPr>
+    </w:lvl>
+    <w:lvl w:ilvl="7" w:tplc="04090019" w:tentative="1">
+      <w:start w:val="1"/>
+      <w:numFmt w:val="lowerLetter"/>
+      <w:lvlText w:val="%8."/>
+      <w:lvlJc w:val="left"/>
+      <w:pPr>
+        <w:ind w:left="5760" w:hanging="360"/>
+      </w:pPr>
+    </w:lvl>
+    <w:lvl w:ilvl="8" w:tplc="0409001B" w:tentative="1">
+      <w:start w:val="1"/>
+      <w:numFmt w:val="lowerRoman"/>
+      <w:lvlText w:val="%9."/>
+      <w:lvlJc w:val="right"/>
+      <w:pPr>
+        <w:ind w:left="6480" w:hanging="180"/>
+      </w:pPr>
+    </w:lvl>
+  </w:abstractNum>
+  <w:num w:numId="1" w16cid:durableId="1108085196">
+    <w:abstractNumId w:val="0"/>
+  </w:num>
+</w:numbering>
 </file>
 
 <file path=word/styles.xml><?xml version="1.0" encoding="utf-8"?>
@@ -686,6 +1117,7 @@
   <w:style w:type="character" w:default="1" w:styleId="DefaultParagraphFont">
     <w:name w:val="Default Paragraph Font"/>
     <w:uiPriority w:val="1"/>
+    <w:semiHidden/>
     <w:unhideWhenUsed/>
   </w:style>
   <w:style w:type="table" w:default="1" w:styleId="TableNormal">
@@ -708,6 +1140,40 @@
     <w:uiPriority w:val="99"/>
     <w:semiHidden/>
     <w:unhideWhenUsed/>
+  </w:style>
+  <w:style w:type="character" w:styleId="Hyperlink">
+    <w:name w:val="Hyperlink"/>
+    <w:basedOn w:val="DefaultParagraphFont"/>
+    <w:uiPriority w:val="99"/>
+    <w:unhideWhenUsed/>
+    <w:rsid w:val="00755B3C"/>
+    <w:rPr>
+      <w:color w:val="0563C1" w:themeColor="hyperlink"/>
+      <w:u w:val="single"/>
+    </w:rPr>
+  </w:style>
+  <w:style w:type="character" w:styleId="UnresolvedMention">
+    <w:name w:val="Unresolved Mention"/>
+    <w:basedOn w:val="DefaultParagraphFont"/>
+    <w:uiPriority w:val="99"/>
+    <w:semiHidden/>
+    <w:unhideWhenUsed/>
+    <w:rsid w:val="00755B3C"/>
+    <w:rPr>
+      <w:color w:val="605E5C"/>
+      <w:shd w:val="clear" w:color="auto" w:fill="E1DFDD"/>
+    </w:rPr>
+  </w:style>
+  <w:style w:type="paragraph" w:styleId="ListParagraph">
+    <w:name w:val="List Paragraph"/>
+    <w:basedOn w:val="Normal"/>
+    <w:uiPriority w:val="34"/>
+    <w:qFormat/>
+    <w:rsid w:val="00755B3C"/>
+    <w:pPr>
+      <w:ind w:left="720"/>
+      <w:contextualSpacing/>
+    </w:pPr>
   </w:style>
 </w:styles>
 </file>

</xml_diff>

<commit_message>
Major Fixes and History Section Foundation
Polished shadows to create a uniform style. Fixed Responsiveness of previewer when in portrait. Added and corrected names of featured artists. Fixed text size responsiveness for Home and History section. Added History content and some light styling.
</commit_message>
<xml_diff>
--- a/Works Cited.docx
+++ b/Works Cited.docx
@@ -16,29 +16,15 @@
           <w:numId w:val="1"/>
         </w:numPr>
       </w:pPr>
-      <w:proofErr w:type="spellStart"/>
-      <w:r>
-        <w:t>Ausgang</w:t>
-      </w:r>
-      <w:proofErr w:type="spellEnd"/>
-      <w:r>
-        <w:t xml:space="preserve">, Anthony. "The Origins of Life" </w:t>
-      </w:r>
-      <w:proofErr w:type="spellStart"/>
+      <w:r>
+        <w:t xml:space="preserve">Ausgang, Anthony. "The Origins of Life" </w:t>
+      </w:r>
       <w:r>
         <w:rPr>
           <w:i/>
           <w:iCs/>
         </w:rPr>
-        <w:t>Ausgang</w:t>
-      </w:r>
-      <w:proofErr w:type="spellEnd"/>
-      <w:r>
-        <w:rPr>
-          <w:i/>
-          <w:iCs/>
-        </w:rPr>
-        <w:t xml:space="preserve"> Art</w:t>
+        <w:t>Ausgang Art</w:t>
       </w:r>
       <w:r>
         <w:t>, 2021,</w:t>
@@ -55,7 +41,13 @@
         </w:r>
       </w:hyperlink>
       <w:r>
-        <w:t>, Accessed 26 Jan, 2023.</w:t>
+        <w:t xml:space="preserve">, Accessed 26 </w:t>
+      </w:r>
+      <w:r>
+        <w:t>January</w:t>
+      </w:r>
+      <w:r>
+        <w:t>, 2023.</w:t>
       </w:r>
     </w:p>
     <w:p/>
@@ -67,36 +59,15 @@
           <w:numId w:val="1"/>
         </w:numPr>
       </w:pPr>
-      <w:proofErr w:type="spellStart"/>
-      <w:r>
-        <w:t>Ausgang</w:t>
-      </w:r>
-      <w:proofErr w:type="spellEnd"/>
-      <w:r>
-        <w:t>, Anthony. "Little Prince</w:t>
+      <w:r>
+        <w:t>Ausgang, Anthony. "Little Prince</w:t>
       </w:r>
       <w:r>
         <w:rPr>
           <w:i/>
           <w:iCs/>
         </w:rPr>
-        <w:t xml:space="preserve">" </w:t>
-      </w:r>
-      <w:proofErr w:type="spellStart"/>
-      <w:r>
-        <w:rPr>
-          <w:i/>
-          <w:iCs/>
-        </w:rPr>
-        <w:t>Ausgang</w:t>
-      </w:r>
-      <w:proofErr w:type="spellEnd"/>
-      <w:r>
-        <w:rPr>
-          <w:i/>
-          <w:iCs/>
-        </w:rPr>
-        <w:t xml:space="preserve"> Art</w:t>
+        <w:t>" Ausgang Art</w:t>
       </w:r>
       <w:r>
         <w:t>, 2021,</w:t>
@@ -119,7 +90,13 @@
         <w:t>Accessed</w:t>
       </w:r>
       <w:r>
-        <w:t xml:space="preserve"> 26 Jan, 2023.</w:t>
+        <w:t xml:space="preserve"> 26 </w:t>
+      </w:r>
+      <w:r>
+        <w:t>January</w:t>
+      </w:r>
+      <w:r>
+        <w:t>, 2023.</w:t>
       </w:r>
     </w:p>
     <w:p/>
@@ -132,15 +109,7 @@
         </w:numPr>
       </w:pPr>
       <w:r>
-        <w:t xml:space="preserve">Andrews, </w:t>
-      </w:r>
-      <w:proofErr w:type="spellStart"/>
-      <w:r>
-        <w:t>Esao</w:t>
-      </w:r>
-      <w:proofErr w:type="spellEnd"/>
-      <w:r>
-        <w:t xml:space="preserve">. "Community Zoo" </w:t>
+        <w:t xml:space="preserve">Andrews, Esao. "Community Zoo" </w:t>
       </w:r>
       <w:r>
         <w:rPr>
@@ -170,7 +139,13 @@
         <w:t>Accessed</w:t>
       </w:r>
       <w:r>
-        <w:t xml:space="preserve"> 26 Jan, 2023.</w:t>
+        <w:t xml:space="preserve"> 26 </w:t>
+      </w:r>
+      <w:r>
+        <w:t>January</w:t>
+      </w:r>
+      <w:r>
+        <w:t>, 2023.</w:t>
       </w:r>
     </w:p>
     <w:p/>
@@ -183,15 +158,7 @@
         </w:numPr>
       </w:pPr>
       <w:r>
-        <w:t xml:space="preserve">Andrews, </w:t>
-      </w:r>
-      <w:proofErr w:type="spellStart"/>
-      <w:r>
-        <w:t>Esao</w:t>
-      </w:r>
-      <w:proofErr w:type="spellEnd"/>
-      <w:r>
-        <w:t xml:space="preserve">. "Rattler" </w:t>
+        <w:t xml:space="preserve">Andrews, Esao. "Rattler" </w:t>
       </w:r>
       <w:r>
         <w:rPr>
@@ -221,7 +188,13 @@
         <w:t>Accessed</w:t>
       </w:r>
       <w:r>
-        <w:t xml:space="preserve"> 26 Jan, 2023.</w:t>
+        <w:t xml:space="preserve"> 26 </w:t>
+      </w:r>
+      <w:r>
+        <w:t>January</w:t>
+      </w:r>
+      <w:r>
+        <w:t>, 2023.</w:t>
       </w:r>
     </w:p>
     <w:p/>
@@ -239,7 +212,6 @@
       <w:r>
         <w:t xml:space="preserve">cPherson, Tara. "Magnetic Destroyer" </w:t>
       </w:r>
-      <w:proofErr w:type="spellStart"/>
       <w:r>
         <w:rPr>
           <w:i/>
@@ -247,7 +219,6 @@
         </w:rPr>
         <w:t>TaraMcPherson</w:t>
       </w:r>
-      <w:proofErr w:type="spellEnd"/>
       <w:r>
         <w:t>, 2015,</w:t>
       </w:r>
@@ -269,7 +240,13 @@
         <w:t>Accessed</w:t>
       </w:r>
       <w:r>
-        <w:t xml:space="preserve"> 26 Jan, 2023.</w:t>
+        <w:t xml:space="preserve"> 26 </w:t>
+      </w:r>
+      <w:r>
+        <w:t>January</w:t>
+      </w:r>
+      <w:r>
+        <w:t>, 2023.</w:t>
       </w:r>
     </w:p>
     <w:p/>
@@ -284,7 +261,6 @@
       <w:r>
         <w:t xml:space="preserve">McPherson, Tara. "Bloom" </w:t>
       </w:r>
-      <w:proofErr w:type="spellStart"/>
       <w:r>
         <w:rPr>
           <w:i/>
@@ -292,7 +268,6 @@
         </w:rPr>
         <w:t>TaraMcPherson</w:t>
       </w:r>
-      <w:proofErr w:type="spellEnd"/>
       <w:r>
         <w:t xml:space="preserve">, 2018, </w:t>
       </w:r>
@@ -311,7 +286,13 @@
         <w:t>Accessed</w:t>
       </w:r>
       <w:r>
-        <w:t xml:space="preserve"> 26 Jan, 2023.</w:t>
+        <w:t xml:space="preserve"> 26 </w:t>
+      </w:r>
+      <w:r>
+        <w:t>January</w:t>
+      </w:r>
+      <w:r>
+        <w:t>, 2023.</w:t>
       </w:r>
     </w:p>
     <w:p>
@@ -330,7 +311,6 @@
       <w:r>
         <w:t xml:space="preserve">Jean, James. “Descendent V” </w:t>
       </w:r>
-      <w:proofErr w:type="spellStart"/>
       <w:r>
         <w:rPr>
           <w:i/>
@@ -338,7 +318,6 @@
         </w:rPr>
         <w:t>JamesJean</w:t>
       </w:r>
-      <w:proofErr w:type="spellEnd"/>
       <w:r>
         <w:t xml:space="preserve">, 2022, </w:t>
       </w:r>
@@ -353,13 +332,11 @@
       <w:r>
         <w:t xml:space="preserve">, Accessed 29 </w:t>
       </w:r>
-      <w:proofErr w:type="gramStart"/>
-      <w:r>
-        <w:t>Jan,</w:t>
-      </w:r>
-      <w:proofErr w:type="gramEnd"/>
-      <w:r>
-        <w:t xml:space="preserve"> 2023.</w:t>
+      <w:r>
+        <w:t>January</w:t>
+      </w:r>
+      <w:r>
+        <w:t>, 2023.</w:t>
       </w:r>
     </w:p>
     <w:p>
@@ -378,7 +355,6 @@
       <w:r>
         <w:t xml:space="preserve">Jean, James. “Bouquet II” </w:t>
       </w:r>
-      <w:proofErr w:type="spellStart"/>
       <w:r>
         <w:rPr>
           <w:i/>
@@ -386,7 +362,6 @@
         </w:rPr>
         <w:t>JamesJean</w:t>
       </w:r>
-      <w:proofErr w:type="spellEnd"/>
       <w:r>
         <w:t xml:space="preserve">, 2022, </w:t>
       </w:r>
@@ -395,25 +370,17 @@
           <w:rPr>
             <w:rStyle w:val="Hyperlink"/>
           </w:rPr>
-          <w:t>http://www.jamesjean.com/2022-1/qyyvd6l32gw32sh7dbz3ny1tx9eh7</w:t>
-        </w:r>
-        <w:r>
-          <w:rPr>
-            <w:rStyle w:val="Hyperlink"/>
-          </w:rPr>
-          <w:t>g</w:t>
+          <w:t>http://www.jamesjean.com/2022-1/qyyvd6l32gw32sh7dbz3ny1tx9eh7g</w:t>
         </w:r>
       </w:hyperlink>
       <w:r>
         <w:t xml:space="preserve">, Accessed 29 </w:t>
       </w:r>
-      <w:proofErr w:type="gramStart"/>
-      <w:r>
-        <w:t>Jan,</w:t>
-      </w:r>
-      <w:proofErr w:type="gramEnd"/>
-      <w:r>
-        <w:t xml:space="preserve"> 2023.</w:t>
+      <w:r>
+        <w:t>January</w:t>
+      </w:r>
+      <w:r>
+        <w:t>, 2023.</w:t>
       </w:r>
     </w:p>
     <w:p>
@@ -432,7 +399,6 @@
       <w:r>
         <w:t xml:space="preserve">Jean, James. “Lotus War Day” </w:t>
       </w:r>
-      <w:proofErr w:type="spellStart"/>
       <w:r>
         <w:rPr>
           <w:i/>
@@ -440,7 +406,6 @@
         </w:rPr>
         <w:t>JamesJean</w:t>
       </w:r>
-      <w:proofErr w:type="spellEnd"/>
       <w:r>
         <w:t xml:space="preserve">, 2011, </w:t>
       </w:r>
@@ -470,20 +435,49 @@
         </w:numPr>
       </w:pPr>
       <w:r>
+        <w:t xml:space="preserve">Jean, James. “Akaname” </w:t>
+      </w:r>
+      <w:r>
+        <w:rPr>
+          <w:i/>
+          <w:iCs/>
+        </w:rPr>
+        <w:t>JamesJean</w:t>
+      </w:r>
+      <w:r>
+        <w:t xml:space="preserve">, 2011, </w:t>
+      </w:r>
+      <w:hyperlink r:id="rId14" w:history="1">
+        <w:r>
+          <w:rPr>
+            <w:rStyle w:val="Hyperlink"/>
+          </w:rPr>
+          <w:t>http://www.jamesjean.com/work2011/277xybb5ppza017t1kxc0l8bu528va</w:t>
+        </w:r>
+      </w:hyperlink>
+      <w:r>
+        <w:t>, Accessed 29 January 2023.</w:t>
+      </w:r>
+    </w:p>
+    <w:p>
+      <w:pPr>
+        <w:pStyle w:val="ListParagraph"/>
+      </w:pPr>
+    </w:p>
+    <w:p>
+      <w:pPr>
+        <w:pStyle w:val="ListParagraph"/>
+        <w:numPr>
+          <w:ilvl w:val="0"/>
+          <w:numId w:val="1"/>
+        </w:numPr>
+      </w:pPr>
+      <w:r>
         <w:t>Fabia, Natalia. “</w:t>
       </w:r>
       <w:r>
-        <w:t xml:space="preserve">Biala </w:t>
-      </w:r>
-      <w:proofErr w:type="spellStart"/>
-      <w:r>
-        <w:t>Koza</w:t>
-      </w:r>
-      <w:proofErr w:type="spellEnd"/>
-      <w:r>
-        <w:t xml:space="preserve">” </w:t>
-      </w:r>
-      <w:proofErr w:type="spellStart"/>
+        <w:t xml:space="preserve">Biala Koza” </w:t>
+      </w:r>
       <w:r>
         <w:rPr>
           <w:i/>
@@ -491,11 +485,10 @@
         </w:rPr>
         <w:t>NataliaFabia</w:t>
       </w:r>
-      <w:proofErr w:type="spellEnd"/>
       <w:r>
         <w:t xml:space="preserve">, 2019, </w:t>
       </w:r>
-      <w:hyperlink r:id="rId14" w:history="1">
+      <w:hyperlink r:id="rId15" w:history="1">
         <w:r>
           <w:rPr>
             <w:rStyle w:val="Hyperlink"/>
@@ -523,7 +516,6 @@
       <w:r>
         <w:t xml:space="preserve">Fabia, Natalia. “Ravenous” </w:t>
       </w:r>
-      <w:proofErr w:type="spellStart"/>
       <w:r>
         <w:rPr>
           <w:i/>
@@ -531,14 +523,10 @@
         </w:rPr>
         <w:t>NataliaFabia</w:t>
       </w:r>
-      <w:proofErr w:type="spellEnd"/>
-      <w:r>
-        <w:t>,</w:t>
-      </w:r>
-      <w:r>
-        <w:t xml:space="preserve"> 2016, </w:t>
-      </w:r>
-      <w:hyperlink r:id="rId15" w:history="1">
+      <w:r>
+        <w:t xml:space="preserve">, 2016, </w:t>
+      </w:r>
+      <w:hyperlink r:id="rId16" w:history="1">
         <w:r>
           <w:rPr>
             <w:rStyle w:val="Hyperlink"/>
@@ -564,15 +552,8 @@
         </w:numPr>
       </w:pPr>
       <w:r>
-        <w:t>Fabia, Natalia. “</w:t>
-      </w:r>
-      <w:r>
-        <w:t>Rainbow Mamas</w:t>
-      </w:r>
-      <w:r>
-        <w:t xml:space="preserve">” </w:t>
-      </w:r>
-      <w:proofErr w:type="spellStart"/>
+        <w:t xml:space="preserve">Fabia, Natalia. “Rainbow Mamas” </w:t>
+      </w:r>
       <w:r>
         <w:rPr>
           <w:i/>
@@ -580,11 +561,10 @@
         </w:rPr>
         <w:t>NataliaFabia</w:t>
       </w:r>
-      <w:proofErr w:type="spellEnd"/>
       <w:r>
         <w:t xml:space="preserve">, 2016, </w:t>
       </w:r>
-      <w:hyperlink r:id="rId16" w:history="1">
+      <w:hyperlink r:id="rId17" w:history="1">
         <w:r>
           <w:rPr>
             <w:rStyle w:val="Hyperlink"/>
@@ -1175,6 +1155,18 @@
       <w:contextualSpacing/>
     </w:pPr>
   </w:style>
+  <w:style w:type="character" w:styleId="FollowedHyperlink">
+    <w:name w:val="FollowedHyperlink"/>
+    <w:basedOn w:val="DefaultParagraphFont"/>
+    <w:uiPriority w:val="99"/>
+    <w:semiHidden/>
+    <w:unhideWhenUsed/>
+    <w:rsid w:val="00905F75"/>
+    <w:rPr>
+      <w:color w:val="954F72" w:themeColor="followedHyperlink"/>
+      <w:u w:val="single"/>
+    </w:rPr>
+  </w:style>
 </w:styles>
 </file>
 

</xml_diff>